<commit_message>
rename and delete redundancies
</commit_message>
<xml_diff>
--- a/project description.docx
+++ b/project description.docx
@@ -1,6 +1,6 @@
 
 <file path=word/document.xml><?xml version="1.0" encoding="utf-8"?>
-<w:document xmlns:wpc="http://schemas.microsoft.com/office/word/2010/wordprocessingCanvas" xmlns:cx="http://schemas.microsoft.com/office/drawing/2014/chartex" xmlns:cx1="http://schemas.microsoft.com/office/drawing/2015/9/8/chartex" xmlns:cx2="http://schemas.microsoft.com/office/drawing/2015/10/21/chartex" xmlns:cx3="http://schemas.microsoft.com/office/drawing/2016/5/9/chartex" xmlns:cx4="http://schemas.microsoft.com/office/drawing/2016/5/10/chartex" xmlns:cx5="http://schemas.microsoft.com/office/drawing/2016/5/11/chartex" xmlns:cx6="http://schemas.microsoft.com/office/drawing/2016/5/12/chartex" xmlns:cx7="http://schemas.microsoft.com/office/drawing/2016/5/13/chartex" xmlns:cx8="http://schemas.microsoft.com/office/drawing/2016/5/14/chartex" xmlns:mc="http://schemas.openxmlformats.org/markup-compatibility/2006" xmlns:aink="http://schemas.microsoft.com/office/drawing/2016/ink" xmlns:am3d="http://schemas.microsoft.com/office/drawing/2017/model3d" xmlns:o="urn:schemas-microsoft-com:office:office" xmlns:r="http://schemas.openxmlformats.org/officeDocument/2006/relationships" xmlns:m="http://schemas.openxmlformats.org/officeDocument/2006/math" xmlns:v="urn:schemas-microsoft-com:vml" xmlns:wp14="http://schemas.microsoft.com/office/word/2010/wordprocessingDrawing" xmlns:wp="http://schemas.openxmlformats.org/drawingml/2006/wordprocessingDrawing" xmlns:w10="urn:schemas-microsoft-com:office:word" xmlns:w="http://schemas.openxmlformats.org/wordprocessingml/2006/main" xmlns:w14="http://schemas.microsoft.com/office/word/2010/wordml" xmlns:w15="http://schemas.microsoft.com/office/word/2012/wordml" xmlns:w16cid="http://schemas.microsoft.com/office/word/2016/wordml/cid" xmlns:w16se="http://schemas.microsoft.com/office/word/2015/wordml/symex" xmlns:wpg="http://schemas.microsoft.com/office/word/2010/wordprocessingGroup" xmlns:wpi="http://schemas.microsoft.com/office/word/2010/wordprocessingInk" xmlns:wne="http://schemas.microsoft.com/office/word/2006/wordml" xmlns:wps="http://schemas.microsoft.com/office/word/2010/wordprocessingShape" mc:Ignorable="w14 w15 w16se w16cid wp14">
+<w:document xmlns:wpc="http://schemas.microsoft.com/office/word/2010/wordprocessingCanvas" xmlns:cx="http://schemas.microsoft.com/office/drawing/2014/chartex" xmlns:cx1="http://schemas.microsoft.com/office/drawing/2015/9/8/chartex" xmlns:mc="http://schemas.openxmlformats.org/markup-compatibility/2006" xmlns:o="urn:schemas-microsoft-com:office:office" xmlns:r="http://schemas.openxmlformats.org/officeDocument/2006/relationships" xmlns:m="http://schemas.openxmlformats.org/officeDocument/2006/math" xmlns:v="urn:schemas-microsoft-com:vml" xmlns:wp14="http://schemas.microsoft.com/office/word/2010/wordprocessingDrawing" xmlns:wp="http://schemas.openxmlformats.org/drawingml/2006/wordprocessingDrawing" xmlns:w10="urn:schemas-microsoft-com:office:word" xmlns:w="http://schemas.openxmlformats.org/wordprocessingml/2006/main" xmlns:w14="http://schemas.microsoft.com/office/word/2010/wordml" xmlns:w15="http://schemas.microsoft.com/office/word/2012/wordml" xmlns:w16se="http://schemas.microsoft.com/office/word/2015/wordml/symex" xmlns:wpg="http://schemas.microsoft.com/office/word/2010/wordprocessingGroup" xmlns:wpi="http://schemas.microsoft.com/office/word/2010/wordprocessingInk" xmlns:wne="http://schemas.microsoft.com/office/word/2006/wordml" xmlns:wps="http://schemas.microsoft.com/office/word/2010/wordprocessingShape" mc:Ignorable="w14 w15 w16se wp14">
   <w:body>
     <w:p>
       <w:pPr>
@@ -52,16 +52,7 @@
           <w:sz w:val="32"/>
           <w:szCs w:val="32"/>
         </w:rPr>
-        <w:t xml:space="preserve"> using their collective behavior in terms of packet characteristic, port numbers, and protocols may provide a chance to detect these attacks with a certain probability. The objective of this project is to use tools and techniques provided in the NETW504 course to identify the stochastic traffic characteristics of these attacks and use them to identify the probability of an attack. The techniques used can be cla</w:t>
-      </w:r>
-      <w:bookmarkStart w:id="0" w:name="_GoBack"/>
-      <w:bookmarkEnd w:id="0"/>
-      <w:r>
-        <w:rPr>
-          <w:sz w:val="32"/>
-          <w:szCs w:val="32"/>
-        </w:rPr>
-        <w:t>ssified as machine learning techniques</w:t>
+        <w:t xml:space="preserve"> using their collective behavior in terms of packet characteristic, port numbers, and protocols may provide a chance to detect these attacks with a certain probability. The objective of this project is to use tools and techniques provided in the NETW504 course to identify the stochastic traffic characteristics of these attacks and use them to identify the probability of an attack. The techniques used can be classified as machine learning techniques</w:t>
       </w:r>
       <w:r>
         <w:t xml:space="preserve">. </w:t>
@@ -101,88 +92,8 @@
         </w:rPr>
         <w:t>which consists of a wide variety of intrusions simulated in a military network environment. It created an environment to acquire raw TCP/IP dump data for a network by simulating a typical US Air Force LAN</w:t>
       </w:r>
-    </w:p>
-    <w:p>
-      <w:pPr>
-        <w:pStyle w:val="ListParagraph"/>
-        <w:numPr>
-          <w:ilvl w:val="0"/>
-          <w:numId w:val="1"/>
-        </w:numPr>
-      </w:pPr>
-      <w:r>
-        <w:t xml:space="preserve">The data set for this project can be found at </w:t>
-      </w:r>
-      <w:r>
-        <w:t>the CMS</w:t>
-      </w:r>
-    </w:p>
-    <w:p>
-      <w:pPr>
-        <w:pStyle w:val="ListParagraph"/>
-        <w:numPr>
-          <w:ilvl w:val="0"/>
-          <w:numId w:val="1"/>
-        </w:numPr>
-      </w:pPr>
-      <w:r>
-        <w:t xml:space="preserve"> The project will be in groups of 2</w:t>
-      </w:r>
-      <w:r>
-        <w:t xml:space="preserve"> or 3</w:t>
-      </w:r>
-      <w:r>
-        <w:t xml:space="preserve"> students. Please use the following form to send your group members </w:t>
-      </w:r>
-      <w:hyperlink r:id="rId5" w:history="1">
-        <w:r>
-          <w:rPr>
-            <w:rStyle w:val="Hyperlink"/>
-          </w:rPr>
-          <w:t>https://forms.gle/omxAD76tDJyNWsXS6</w:t>
-        </w:r>
-      </w:hyperlink>
-      <w:r>
-        <w:t xml:space="preserve"> </w:t>
-      </w:r>
-    </w:p>
-    <w:p>
-      <w:pPr>
-        <w:pStyle w:val="ListParagraph"/>
-        <w:numPr>
-          <w:ilvl w:val="0"/>
-          <w:numId w:val="1"/>
-        </w:numPr>
-      </w:pPr>
-      <w:r>
-        <w:t xml:space="preserve">The project will be done using Python and will mainly use the following Pandas, </w:t>
-      </w:r>
-      <w:proofErr w:type="spellStart"/>
-      <w:r>
-        <w:t>numpy</w:t>
-      </w:r>
-      <w:proofErr w:type="spellEnd"/>
-      <w:r>
-        <w:t xml:space="preserve"> and matplotlib python library tools.</w:t>
-      </w:r>
-    </w:p>
-    <w:p>
-      <w:pPr>
-        <w:pStyle w:val="ListParagraph"/>
-        <w:numPr>
-          <w:ilvl w:val="0"/>
-          <w:numId w:val="1"/>
-        </w:numPr>
-      </w:pPr>
-      <w:r>
-        <w:t xml:space="preserve"> The project will consist of a number of </w:t>
-      </w:r>
-      <w:r>
-        <w:t xml:space="preserve">three milestones </w:t>
-      </w:r>
-      <w:r>
-        <w:t>that would be evaluated by the course instructor</w:t>
-      </w:r>
+      <w:bookmarkStart w:id="0" w:name="_GoBack"/>
+      <w:bookmarkEnd w:id="0"/>
     </w:p>
     <w:sectPr>
       <w:pgSz w:w="12240" w:h="15840"/>
@@ -195,7 +106,7 @@
 </file>
 
 <file path=word/numbering.xml><?xml version="1.0" encoding="utf-8"?>
-<w:numbering xmlns:wpc="http://schemas.microsoft.com/office/word/2010/wordprocessingCanvas" xmlns:cx="http://schemas.microsoft.com/office/drawing/2014/chartex" xmlns:cx1="http://schemas.microsoft.com/office/drawing/2015/9/8/chartex" xmlns:cx2="http://schemas.microsoft.com/office/drawing/2015/10/21/chartex" xmlns:cx3="http://schemas.microsoft.com/office/drawing/2016/5/9/chartex" xmlns:cx4="http://schemas.microsoft.com/office/drawing/2016/5/10/chartex" xmlns:cx5="http://schemas.microsoft.com/office/drawing/2016/5/11/chartex" xmlns:cx6="http://schemas.microsoft.com/office/drawing/2016/5/12/chartex" xmlns:cx7="http://schemas.microsoft.com/office/drawing/2016/5/13/chartex" xmlns:cx8="http://schemas.microsoft.com/office/drawing/2016/5/14/chartex" xmlns:mc="http://schemas.openxmlformats.org/markup-compatibility/2006" xmlns:aink="http://schemas.microsoft.com/office/drawing/2016/ink" xmlns:am3d="http://schemas.microsoft.com/office/drawing/2017/model3d" xmlns:o="urn:schemas-microsoft-com:office:office" xmlns:r="http://schemas.openxmlformats.org/officeDocument/2006/relationships" xmlns:m="http://schemas.openxmlformats.org/officeDocument/2006/math" xmlns:v="urn:schemas-microsoft-com:vml" xmlns:wp14="http://schemas.microsoft.com/office/word/2010/wordprocessingDrawing" xmlns:wp="http://schemas.openxmlformats.org/drawingml/2006/wordprocessingDrawing" xmlns:w10="urn:schemas-microsoft-com:office:word" xmlns:w="http://schemas.openxmlformats.org/wordprocessingml/2006/main" xmlns:w14="http://schemas.microsoft.com/office/word/2010/wordml" xmlns:w15="http://schemas.microsoft.com/office/word/2012/wordml" xmlns:w16cid="http://schemas.microsoft.com/office/word/2016/wordml/cid" xmlns:w16se="http://schemas.microsoft.com/office/word/2015/wordml/symex" xmlns:wpg="http://schemas.microsoft.com/office/word/2010/wordprocessingGroup" xmlns:wpi="http://schemas.microsoft.com/office/word/2010/wordprocessingInk" xmlns:wne="http://schemas.microsoft.com/office/word/2006/wordml" xmlns:wps="http://schemas.microsoft.com/office/word/2010/wordprocessingShape" mc:Ignorable="w14 w15 w16se w16cid wp14">
+<w:numbering xmlns:wpc="http://schemas.microsoft.com/office/word/2010/wordprocessingCanvas" xmlns:cx="http://schemas.microsoft.com/office/drawing/2014/chartex" xmlns:cx1="http://schemas.microsoft.com/office/drawing/2015/9/8/chartex" xmlns:mc="http://schemas.openxmlformats.org/markup-compatibility/2006" xmlns:o="urn:schemas-microsoft-com:office:office" xmlns:r="http://schemas.openxmlformats.org/officeDocument/2006/relationships" xmlns:m="http://schemas.openxmlformats.org/officeDocument/2006/math" xmlns:v="urn:schemas-microsoft-com:vml" xmlns:wp14="http://schemas.microsoft.com/office/word/2010/wordprocessingDrawing" xmlns:wp="http://schemas.openxmlformats.org/drawingml/2006/wordprocessingDrawing" xmlns:w10="urn:schemas-microsoft-com:office:word" xmlns:w="http://schemas.openxmlformats.org/wordprocessingml/2006/main" xmlns:w14="http://schemas.microsoft.com/office/word/2010/wordml" xmlns:w15="http://schemas.microsoft.com/office/word/2012/wordml" xmlns:w16se="http://schemas.microsoft.com/office/word/2015/wordml/symex" xmlns:wpg="http://schemas.microsoft.com/office/word/2010/wordprocessingGroup" xmlns:wpi="http://schemas.microsoft.com/office/word/2010/wordprocessingInk" xmlns:wne="http://schemas.microsoft.com/office/word/2006/wordml" xmlns:wps="http://schemas.microsoft.com/office/word/2010/wordprocessingShape" mc:Ignorable="w14 w15 w16se wp14">
   <w:abstractNum w:abstractNumId="0" w15:restartNumberingAfterBreak="0">
     <w:nsid w:val="124E6DFD"/>
     <w:multiLevelType w:val="hybridMultilevel"/>
@@ -292,7 +203,7 @@
 </file>
 
 <file path=word/styles.xml><?xml version="1.0" encoding="utf-8"?>
-<w:styles xmlns:mc="http://schemas.openxmlformats.org/markup-compatibility/2006" xmlns:r="http://schemas.openxmlformats.org/officeDocument/2006/relationships" xmlns:w="http://schemas.openxmlformats.org/wordprocessingml/2006/main" xmlns:w14="http://schemas.microsoft.com/office/word/2010/wordml" xmlns:w15="http://schemas.microsoft.com/office/word/2012/wordml" xmlns:w16cid="http://schemas.microsoft.com/office/word/2016/wordml/cid" xmlns:w16se="http://schemas.microsoft.com/office/word/2015/wordml/symex" mc:Ignorable="w14 w15 w16se w16cid">
+<w:styles xmlns:mc="http://schemas.openxmlformats.org/markup-compatibility/2006" xmlns:r="http://schemas.openxmlformats.org/officeDocument/2006/relationships" xmlns:w="http://schemas.openxmlformats.org/wordprocessingml/2006/main" xmlns:w14="http://schemas.microsoft.com/office/word/2010/wordml" xmlns:w15="http://schemas.microsoft.com/office/word/2012/wordml" xmlns:w16se="http://schemas.microsoft.com/office/word/2015/wordml/symex" mc:Ignorable="w14 w15 w16se">
   <w:docDefaults>
     <w:rPrDefault>
       <w:rPr>
@@ -308,7 +219,7 @@
       </w:pPr>
     </w:pPrDefault>
   </w:docDefaults>
-  <w:latentStyles w:defLockedState="0" w:defUIPriority="99" w:defSemiHidden="0" w:defUnhideWhenUsed="0" w:defQFormat="0" w:count="375">
+  <w:latentStyles w:defLockedState="0" w:defUIPriority="99" w:defSemiHidden="0" w:defUnhideWhenUsed="0" w:defQFormat="0" w:count="371">
     <w:lsdException w:name="Normal" w:uiPriority="0" w:qFormat="1"/>
     <w:lsdException w:name="heading 1" w:uiPriority="9" w:qFormat="1"/>
     <w:lsdException w:name="heading 2" w:semiHidden="1" w:uiPriority="9" w:unhideWhenUsed="1" w:qFormat="1"/>
@@ -680,10 +591,6 @@
     <w:lsdException w:name="List Table 5 Dark Accent 6" w:uiPriority="50"/>
     <w:lsdException w:name="List Table 6 Colorful Accent 6" w:uiPriority="51"/>
     <w:lsdException w:name="List Table 7 Colorful Accent 6" w:uiPriority="52"/>
-    <w:lsdException w:name="Mention" w:semiHidden="1" w:unhideWhenUsed="1"/>
-    <w:lsdException w:name="Smart Hyperlink" w:semiHidden="1" w:unhideWhenUsed="1"/>
-    <w:lsdException w:name="Hashtag" w:semiHidden="1" w:unhideWhenUsed="1"/>
-    <w:lsdException w:name="Unresolved Mention" w:semiHidden="1" w:unhideWhenUsed="1"/>
   </w:latentStyles>
   <w:style w:type="paragraph" w:default="1" w:styleId="Normal">
     <w:name w:val="Normal"/>
@@ -727,7 +634,7 @@
       <w:u w:val="single"/>
     </w:rPr>
   </w:style>
-  <w:style w:type="character" w:styleId="UnresolvedMention">
+  <w:style w:type="character" w:customStyle="1" w:styleId="UnresolvedMention">
     <w:name w:val="Unresolved Mention"/>
     <w:basedOn w:val="DefaultParagraphFont"/>
     <w:uiPriority w:val="99"/>

</xml_diff>